<commit_message>
added trello to the documentation
</commit_message>
<xml_diff>
--- a/doc/Documentacion_IA.docx
+++ b/doc/Documentacion_IA.docx
@@ -118,12 +118,12 @@
           <wp:inline distB="114300" distT="114300" distL="114300" distR="114300">
             <wp:extent cx="5228094" cy="5815013"/>
             <wp:effectExtent b="0" l="0" r="0" t="0"/>
-            <wp:docPr id="3" name="image9.png"/>
+            <wp:docPr id="3" name="image8.png"/>
             <a:graphic>
               <a:graphicData uri="http://schemas.openxmlformats.org/drawingml/2006/picture">
                 <pic:pic>
                   <pic:nvPicPr>
-                    <pic:cNvPr id="0" name="image9.png"/>
+                    <pic:cNvPr id="0" name="image8.png"/>
                     <pic:cNvPicPr preferRelativeResize="0"/>
                   </pic:nvPicPr>
                   <pic:blipFill>
@@ -363,12 +363,12 @@
           <wp:inline distB="114300" distT="114300" distL="114300" distR="114300">
             <wp:extent cx="3905250" cy="2009775"/>
             <wp:effectExtent b="0" l="0" r="0" t="0"/>
-            <wp:docPr id="7" name="image8.png"/>
+            <wp:docPr id="7" name="image2.png"/>
             <a:graphic>
               <a:graphicData uri="http://schemas.openxmlformats.org/drawingml/2006/picture">
                 <pic:pic>
                   <pic:nvPicPr>
-                    <pic:cNvPr id="0" name="image8.png"/>
+                    <pic:cNvPr id="0" name="image2.png"/>
                     <pic:cNvPicPr preferRelativeResize="0"/>
                   </pic:nvPicPr>
                   <pic:blipFill>
@@ -471,12 +471,12 @@
           <wp:inline distB="114300" distT="114300" distL="114300" distR="114300">
             <wp:extent cx="5734050" cy="3175000"/>
             <wp:effectExtent b="0" l="0" r="0" t="0"/>
-            <wp:docPr id="9" name="image7.gif"/>
+            <wp:docPr id="9" name="image9.gif"/>
             <a:graphic>
               <a:graphicData uri="http://schemas.openxmlformats.org/drawingml/2006/picture">
                 <pic:pic>
                   <pic:nvPicPr>
-                    <pic:cNvPr id="0" name="image7.gif"/>
+                    <pic:cNvPr id="0" name="image9.gif"/>
                     <pic:cNvPicPr preferRelativeResize="0"/>
                   </pic:nvPicPr>
                   <pic:blipFill>
@@ -614,12 +614,12 @@
           <wp:inline distB="114300" distT="114300" distL="114300" distR="114300">
             <wp:extent cx="4596342" cy="3367088"/>
             <wp:effectExtent b="0" l="0" r="0" t="0"/>
-            <wp:docPr id="8" name="image3.png"/>
+            <wp:docPr id="8" name="image1.png"/>
             <a:graphic>
               <a:graphicData uri="http://schemas.openxmlformats.org/drawingml/2006/picture">
                 <pic:pic>
                   <pic:nvPicPr>
-                    <pic:cNvPr id="0" name="image3.png"/>
+                    <pic:cNvPr id="0" name="image1.png"/>
                     <pic:cNvPicPr preferRelativeResize="0"/>
                   </pic:nvPicPr>
                   <pic:blipFill>
@@ -718,12 +718,12 @@
           <wp:inline distB="114300" distT="114300" distL="114300" distR="114300">
             <wp:extent cx="5734050" cy="4927600"/>
             <wp:effectExtent b="0" l="0" r="0" t="0"/>
-            <wp:docPr id="5" name="image1.png"/>
+            <wp:docPr id="5" name="image4.png"/>
             <a:graphic>
               <a:graphicData uri="http://schemas.openxmlformats.org/drawingml/2006/picture">
                 <pic:pic>
                   <pic:nvPicPr>
-                    <pic:cNvPr id="0" name="image1.png"/>
+                    <pic:cNvPr id="0" name="image4.png"/>
                     <pic:cNvPicPr preferRelativeResize="0"/>
                   </pic:nvPicPr>
                   <pic:blipFill>
@@ -954,12 +954,12 @@
           <wp:inline distB="114300" distT="114300" distL="114300" distR="114300">
             <wp:extent cx="5734050" cy="1536700"/>
             <wp:effectExtent b="0" l="0" r="0" t="0"/>
-            <wp:docPr id="4" name="image2.png"/>
+            <wp:docPr id="4" name="image3.png"/>
             <a:graphic>
               <a:graphicData uri="http://schemas.openxmlformats.org/drawingml/2006/picture">
                 <pic:pic>
                   <pic:nvPicPr>
-                    <pic:cNvPr id="0" name="image2.png"/>
+                    <pic:cNvPr id="0" name="image3.png"/>
                     <pic:cNvPicPr preferRelativeResize="0"/>
                   </pic:nvPicPr>
                   <pic:blipFill>
@@ -1077,12 +1077,12 @@
           <wp:inline distB="114300" distT="114300" distL="114300" distR="114300">
             <wp:extent cx="5734050" cy="4318000"/>
             <wp:effectExtent b="0" l="0" r="0" t="0"/>
-            <wp:docPr id="1" name="image6.png"/>
+            <wp:docPr id="1" name="image5.png"/>
             <a:graphic>
               <a:graphicData uri="http://schemas.openxmlformats.org/drawingml/2006/picture">
                 <pic:pic>
                   <pic:nvPicPr>
-                    <pic:cNvPr id="0" name="image6.png"/>
+                    <pic:cNvPr id="0" name="image5.png"/>
                     <pic:cNvPicPr preferRelativeResize="0"/>
                   </pic:nvPicPr>
                   <pic:blipFill>
@@ -1174,12 +1174,12 @@
           <wp:inline distB="114300" distT="114300" distL="114300" distR="114300">
             <wp:extent cx="5734050" cy="6477000"/>
             <wp:effectExtent b="0" l="0" r="0" t="0"/>
-            <wp:docPr id="6" name="image4.png"/>
+            <wp:docPr id="6" name="image6.png"/>
             <a:graphic>
               <a:graphicData uri="http://schemas.openxmlformats.org/drawingml/2006/picture">
                 <pic:pic>
                   <pic:nvPicPr>
-                    <pic:cNvPr id="0" name="image4.png"/>
+                    <pic:cNvPr id="0" name="image6.png"/>
                     <pic:cNvPicPr preferRelativeResize="0"/>
                   </pic:nvPicPr>
                   <pic:blipFill>
@@ -1328,12 +1328,12 @@
           <wp:inline distB="114300" distT="114300" distL="114300" distR="114300">
             <wp:extent cx="5734050" cy="5918200"/>
             <wp:effectExtent b="0" l="0" r="0" t="0"/>
-            <wp:docPr id="2" name="image5.png"/>
+            <wp:docPr id="2" name="image7.png"/>
             <a:graphic>
               <a:graphicData uri="http://schemas.openxmlformats.org/drawingml/2006/picture">
                 <pic:pic>
                   <pic:nvPicPr>
-                    <pic:cNvPr id="0" name="image5.png"/>
+                    <pic:cNvPr id="0" name="image7.png"/>
                     <pic:cNvPicPr preferRelativeResize="0"/>
                   </pic:nvPicPr>
                   <pic:blipFill>
@@ -1403,6 +1403,87 @@
           <w:rtl w:val="0"/>
         </w:rPr>
         <w:t xml:space="preserve"> Al separar cuerpo y mente evitamos que algunos de los cálculos, bastante caros, como el DotProduct que se realiza para saber si el jugador está en nuestro rango de visión y luego lanzar un ray tracing para saber si lo vemos no se realicen en cada frame. Demostrando de esta forma como hemos visto en clase de inteligencia artificial que no es siempre necesario complicarse con el diseño de una IA utilizando behaviour trees. Puesto que si esta es lo suficientemente sencilla una FSM es más que suficiente.</w:t>
+      </w:r>
+    </w:p>
+    <w:p>
+      <w:pPr>
+        <w:rPr/>
+      </w:pPr>
+      <w:r>
+        <w:rPr>
+          <w:rtl w:val="0"/>
+        </w:rPr>
+      </w:r>
+    </w:p>
+    <w:p>
+      <w:pPr>
+        <w:rPr/>
+      </w:pPr>
+      <w:r>
+        <w:rPr>
+          <w:b w:val="1"/>
+          <w:color w:val="4a86e8"/>
+          <w:sz w:val="28"/>
+          <w:szCs w:val="28"/>
+          <w:rtl w:val="0"/>
+        </w:rPr>
+        <w:t xml:space="preserve">Torreta en Unreal utilizando una FSM</w:t>
+      </w:r>
+      <w:r>
+        <w:rPr>
+          <w:rtl w:val="0"/>
+        </w:rPr>
+      </w:r>
+    </w:p>
+    <w:p>
+      <w:pPr>
+        <w:rPr/>
+      </w:pPr>
+      <w:r>
+        <w:rPr>
+          <w:rtl w:val="0"/>
+        </w:rPr>
+      </w:r>
+    </w:p>
+    <w:p>
+      <w:pPr>
+        <w:rPr/>
+      </w:pPr>
+      <w:r>
+        <w:rPr>
+          <w:rtl w:val="0"/>
+        </w:rPr>
+        <w:t xml:space="preserve">Se ha realizado la gestión del proyecto mediante el uso de un tablero en Trello. A continuación se puede encontrar el enlace a dicho tablero para cualquier consulta.</w:t>
+      </w:r>
+    </w:p>
+    <w:p>
+      <w:pPr>
+        <w:rPr/>
+      </w:pPr>
+      <w:r>
+        <w:rPr>
+          <w:rtl w:val="0"/>
+        </w:rPr>
+      </w:r>
+    </w:p>
+    <w:p>
+      <w:pPr>
+        <w:rPr/>
+      </w:pPr>
+      <w:hyperlink r:id="rId15">
+        <w:r>
+          <w:rPr>
+            <w:color w:val="1155cc"/>
+            <w:u w:val="single"/>
+            <w:rtl w:val="0"/>
+          </w:rPr>
+          <w:t xml:space="preserve">Enlace al tablero Trello</w:t>
+        </w:r>
+      </w:hyperlink>
+      <w:r>
+        <w:rPr>
+          <w:rtl w:val="0"/>
+        </w:rPr>
       </w:r>
     </w:p>
     <w:p>

</xml_diff>